<commit_message>
Review study and make suggestions
</commit_message>
<xml_diff>
--- a/Small scale plume dispersion study.docx
+++ b/Small scale plume dispersion study.docx
@@ -1,6 +1,6 @@
 
 <file path=word/document.xml><?xml version="1.0" encoding="utf-8"?>
-<w:document xmlns:wpc="http://schemas.microsoft.com/office/word/2010/wordprocessingCanvas" xmlns:cx="http://schemas.microsoft.com/office/drawing/2014/chartex" xmlns:mc="http://schemas.openxmlformats.org/markup-compatibility/2006" xmlns:o="urn:schemas-microsoft-com:office:office" xmlns:r="http://schemas.openxmlformats.org/officeDocument/2006/relationships" xmlns:m="http://schemas.openxmlformats.org/officeDocument/2006/math" xmlns:v="urn:schemas-microsoft-com:vml" xmlns:wp14="http://schemas.microsoft.com/office/word/2010/wordprocessingDrawing" xmlns:wp="http://schemas.openxmlformats.org/drawingml/2006/wordprocessingDrawing" xmlns:w10="urn:schemas-microsoft-com:office:word" xmlns:w="http://schemas.openxmlformats.org/wordprocessingml/2006/main" xmlns:w14="http://schemas.microsoft.com/office/word/2010/wordml" xmlns:w15="http://schemas.microsoft.com/office/word/2012/wordml" xmlns:w16se="http://schemas.microsoft.com/office/word/2015/wordml/symex" xmlns:wpg="http://schemas.microsoft.com/office/word/2010/wordprocessingGroup" xmlns:wpi="http://schemas.microsoft.com/office/word/2010/wordprocessingInk" xmlns:wne="http://schemas.microsoft.com/office/word/2006/wordml" xmlns:wps="http://schemas.microsoft.com/office/word/2010/wordprocessingShape" mc:Ignorable="w14 w15 w16se wp14">
+<w:document xmlns:wpc="http://schemas.microsoft.com/office/word/2010/wordprocessingCanvas" xmlns:cx="http://schemas.microsoft.com/office/drawing/2014/chartex" xmlns:cx1="http://schemas.microsoft.com/office/drawing/2015/9/8/chartex" xmlns:mc="http://schemas.openxmlformats.org/markup-compatibility/2006" xmlns:o="urn:schemas-microsoft-com:office:office" xmlns:r="http://schemas.openxmlformats.org/officeDocument/2006/relationships" xmlns:m="http://schemas.openxmlformats.org/officeDocument/2006/math" xmlns:v="urn:schemas-microsoft-com:vml" xmlns:wp14="http://schemas.microsoft.com/office/word/2010/wordprocessingDrawing" xmlns:wp="http://schemas.openxmlformats.org/drawingml/2006/wordprocessingDrawing" xmlns:w10="urn:schemas-microsoft-com:office:word" xmlns:w="http://schemas.openxmlformats.org/wordprocessingml/2006/main" xmlns:w14="http://schemas.microsoft.com/office/word/2010/wordml" xmlns:w15="http://schemas.microsoft.com/office/word/2012/wordml" xmlns:w16se="http://schemas.microsoft.com/office/word/2015/wordml/symex" xmlns:wpg="http://schemas.microsoft.com/office/word/2010/wordprocessingGroup" xmlns:wpi="http://schemas.microsoft.com/office/word/2010/wordprocessingInk" xmlns:wne="http://schemas.microsoft.com/office/word/2006/wordml" xmlns:wps="http://schemas.microsoft.com/office/word/2010/wordprocessingShape" mc:Ignorable="w14 w15 w16se wp14">
   <w:body>
     <w:p>
       <w:pPr>
@@ -33,7 +33,29 @@
         <w:t>U</w:t>
       </w:r>
       <w:r>
-        <w:t xml:space="preserve">se methane as a tracer to do small scale short term dispersion tests.  Release methane from a point source at a steady rate, measure ambient levels downwind at one point using the LGR analyzer and also measure 3 d winds and turbulence with a sonic anemometer.  If possible record all data at 10 Hz in a single file.  Run tests for </w:t>
+        <w:t>se methane as a tracer to do small scale short term dispersion tests.  Release methane from a point source at a steady rate, measure ambient levels downwind at one point using the LGR analyzer and also measure 3 d winds and turbulence with a sonic anemometer</w:t>
+      </w:r>
+      <w:ins w:id="0" w:author="Patrick O'Keeffe" w:date="2019-01-24T11:58:00Z">
+        <w:r>
+          <w:t xml:space="preserve"> at the release point</w:t>
+        </w:r>
+      </w:ins>
+      <w:r>
+        <w:t xml:space="preserve">.  If possible record all data </w:t>
+      </w:r>
+      <w:commentRangeStart w:id="1"/>
+      <w:r>
+        <w:t>at 10 Hz in a single file</w:t>
+      </w:r>
+      <w:commentRangeEnd w:id="1"/>
+      <w:r>
+        <w:rPr>
+          <w:rStyle w:val="CommentReference"/>
+        </w:rPr>
+        <w:commentReference w:id="1"/>
+      </w:r>
+      <w:r>
+        <w:t xml:space="preserve">.  Run tests for </w:t>
       </w:r>
       <w:r>
         <w:t>10</w:t>
@@ -65,44 +87,269 @@
       </w:r>
     </w:p>
     <w:p>
+      <w:commentRangeStart w:id="2"/>
       <w:r>
         <w:t>Methane tank and regulator</w:t>
       </w:r>
+      <w:commentRangeEnd w:id="2"/>
+      <w:r>
+        <w:rPr>
+          <w:rStyle w:val="CommentReference"/>
+        </w:rPr>
+        <w:commentReference w:id="2"/>
+      </w:r>
     </w:p>
     <w:p>
       <w:r>
         <w:t>Mass flow controller for methane</w:t>
       </w:r>
       <w:r>
-        <w:t xml:space="preserve"> (0.5 to 3 </w:t>
+        <w:t xml:space="preserve"> (</w:t>
+      </w:r>
+      <w:del w:id="3" w:author="Patrick O'Keeffe" w:date="2019-01-24T12:12:00Z">
+        <w:r>
+          <w:delText>0.5 to 3 lpm</w:delText>
+        </w:r>
+      </w:del>
+      <w:ins w:id="4" w:author="Patrick O'Keeffe" w:date="2019-01-24T12:12:00Z">
+        <w:r>
+          <w:t xml:space="preserve">40 to 60 </w:t>
+        </w:r>
+        <w:proofErr w:type="spellStart"/>
+        <w:r>
+          <w:t>sccm</w:t>
+        </w:r>
+      </w:ins>
+      <w:proofErr w:type="spellEnd"/>
+      <w:r>
+        <w:t xml:space="preserve"> approx.</w:t>
+      </w:r>
+      <w:ins w:id="5" w:author="Patrick O'Keeffe" w:date="2019-01-24T12:12:00Z">
+        <w:r>
+          <w:t xml:space="preserve"> to obtain 200-300 ppb @ 30m, up to 800 </w:t>
+        </w:r>
+        <w:proofErr w:type="spellStart"/>
+        <w:r>
+          <w:t>sccm</w:t>
+        </w:r>
+        <w:proofErr w:type="spellEnd"/>
+        <w:r>
+          <w:t xml:space="preserve"> (max for safety reason</w:t>
+        </w:r>
+      </w:ins>
+      <w:ins w:id="6" w:author="Patrick O'Keeffe" w:date="2019-01-24T12:13:00Z">
+        <w:r>
+          <w:t>s</w:t>
+        </w:r>
+      </w:ins>
+      <w:ins w:id="7" w:author="Patrick O'Keeffe" w:date="2019-01-24T12:12:00Z">
+        <w:r>
+          <w:t>)</w:t>
+        </w:r>
+      </w:ins>
+      <w:r>
+        <w:t>, see attached spreadsheet)</w:t>
+      </w:r>
+      <w:r>
+        <w:t>—release point a few cm above the surface, 1/4 in OD release tubing could be could be fixed near the base of the sonic tripod</w:t>
+      </w:r>
+    </w:p>
+    <w:p>
+      <w:r>
+        <w:t xml:space="preserve">LGR with </w:t>
+      </w:r>
+      <w:commentRangeStart w:id="8"/>
+      <w:r>
+        <w:t xml:space="preserve">sample pump </w:t>
+      </w:r>
+      <w:commentRangeEnd w:id="8"/>
+      <w:r>
+        <w:rPr>
+          <w:rStyle w:val="CommentReference"/>
+        </w:rPr>
+        <w:commentReference w:id="8"/>
+      </w:r>
+      <w:r>
+        <w:t xml:space="preserve">and </w:t>
+      </w:r>
+      <w:commentRangeStart w:id="9"/>
+      <w:r>
+        <w:t xml:space="preserve">sample tubing (~ </w:t>
+      </w:r>
+      <w:r>
+        <w:t>3</w:t>
+      </w:r>
+      <w:r>
+        <w:t>0</w:t>
+      </w:r>
+      <w:r>
+        <w:t xml:space="preserve"> m) arrange for rapid flush of sample tubing </w:t>
+      </w:r>
+      <w:commentRangeEnd w:id="9"/>
+      <w:r>
+        <w:rPr>
+          <w:rStyle w:val="CommentReference"/>
+        </w:rPr>
+        <w:commentReference w:id="9"/>
+      </w:r>
+      <w:r>
+        <w:t xml:space="preserve">with tee to analyzer (could be downstream of pump if needed).  </w:t>
+      </w:r>
+      <w:r>
+        <w:t xml:space="preserve">Sample inlet can be moved to different locations (small tripod) to be downwind of the source.  </w:t>
+      </w:r>
+      <w:commentRangeStart w:id="10"/>
+      <w:r>
+        <w:t xml:space="preserve">Could we use the old tracer profile sampling manifold tubing and pump?  </w:t>
+      </w:r>
+      <w:commentRangeEnd w:id="10"/>
+      <w:r>
+        <w:rPr>
+          <w:rStyle w:val="CommentReference"/>
+        </w:rPr>
+        <w:commentReference w:id="10"/>
+      </w:r>
+    </w:p>
+    <w:p>
+      <w:pPr>
+        <w:ind w:left="720"/>
+        <w:rPr>
+          <w:color w:val="FF0000"/>
+        </w:rPr>
+      </w:pPr>
+      <w:r>
+        <w:rPr>
+          <w:color w:val="FF0000"/>
+        </w:rPr>
+        <w:t xml:space="preserve">The LGR is ready to run on a car battery. One possibility is mounting the analyzer </w:t>
+      </w:r>
+      <w:r>
+        <w:rPr>
+          <w:color w:val="FF0000"/>
+        </w:rPr>
+        <w:t>&amp;</w:t>
+      </w:r>
+      <w:r>
+        <w:rPr>
+          <w:color w:val="FF0000"/>
+        </w:rPr>
+        <w:t xml:space="preserve"> battery on a hand truck </w:t>
+      </w:r>
+      <w:r>
+        <w:rPr>
+          <w:color w:val="FF0000"/>
+        </w:rPr>
+        <w:t>or cart</w:t>
+      </w:r>
+      <w:r>
+        <w:rPr>
+          <w:color w:val="FF0000"/>
+        </w:rPr>
+        <w:t xml:space="preserve">. </w:t>
+      </w:r>
+      <w:r>
+        <w:rPr>
+          <w:color w:val="FF0000"/>
+        </w:rPr>
+        <w:t>It consumes 80W so 100AH car battery might last 6+ hours.</w:t>
+      </w:r>
+      <w:r>
+        <w:rPr>
+          <w:color w:val="FF0000"/>
+        </w:rPr>
+        <w:t xml:space="preserve"> That eliminates tubing delay and the external sample pump. </w:t>
+      </w:r>
+      <w:r>
+        <w:rPr>
+          <w:color w:val="FF0000"/>
+        </w:rPr>
+        <w:t xml:space="preserve">In this scenario, the sonic </w:t>
+      </w:r>
+      <w:r>
+        <w:rPr>
+          <w:color w:val="FF0000"/>
+        </w:rPr>
+        <w:t xml:space="preserve">data cable </w:t>
+      </w:r>
+      <w:r>
+        <w:rPr>
+          <w:color w:val="FF0000"/>
+        </w:rPr>
+        <w:t xml:space="preserve">would </w:t>
+      </w:r>
+      <w:r>
+        <w:rPr>
+          <w:color w:val="FF0000"/>
+        </w:rPr>
+        <w:t xml:space="preserve">be extended with a 100’ Ethernet cable </w:t>
+      </w:r>
+      <w:r>
+        <w:rPr>
+          <w:color w:val="FF0000"/>
+        </w:rPr>
+        <w:t xml:space="preserve">($50-60) </w:t>
+      </w:r>
+      <w:r>
+        <w:rPr>
+          <w:color w:val="FF0000"/>
+        </w:rPr>
+        <w:t xml:space="preserve">so it can reach </w:t>
+      </w:r>
+      <w:r>
+        <w:rPr>
+          <w:color w:val="FF0000"/>
+        </w:rPr>
+        <w:t xml:space="preserve">the logger </w:t>
+      </w:r>
+      <w:r>
+        <w:rPr>
+          <w:color w:val="FF0000"/>
+        </w:rPr>
+        <w:t>at the LGR.</w:t>
+      </w:r>
+      <w:r>
+        <w:rPr>
+          <w:color w:val="FF0000"/>
+        </w:rPr>
+        <w:t xml:space="preserve"> Paccar 125 has ~10 car batteries to use. </w:t>
+      </w:r>
+      <w:r>
+        <w:rPr>
+          <w:color w:val="FF0000"/>
+        </w:rPr>
+        <w:t>For tracki</w:t>
+      </w:r>
+      <w:r>
+        <w:rPr>
+          <w:color w:val="FF0000"/>
+        </w:rPr>
+        <w:t xml:space="preserve">ng inlet location in this scenario, </w:t>
+      </w:r>
+      <w:r>
+        <w:rPr>
+          <w:color w:val="FF0000"/>
+        </w:rPr>
+        <w:t xml:space="preserve">we have </w:t>
+      </w:r>
+      <w:r>
+        <w:rPr>
+          <w:color w:val="FF0000"/>
+        </w:rPr>
+        <w:t xml:space="preserve">GPS receivers or the </w:t>
       </w:r>
       <w:proofErr w:type="spellStart"/>
       <w:r>
-        <w:t>lpm</w:t>
+        <w:rPr>
+          <w:color w:val="FF0000"/>
+        </w:rPr>
+        <w:t>Airmar</w:t>
       </w:r>
       <w:proofErr w:type="spellEnd"/>
       <w:r>
-        <w:t xml:space="preserve"> approx., see attached spreadsheet)</w:t>
-      </w:r>
-      <w:r>
-        <w:t>—release point a few cm above the surface, 1/4 in OD release tubing could be could be fixed near the base of the sonic tripod</w:t>
-      </w:r>
-    </w:p>
-    <w:p>
-      <w:r>
-        <w:t xml:space="preserve">LGR with sample pump and sample tubing (~ </w:t>
-      </w:r>
-      <w:r>
-        <w:t>3</w:t>
-      </w:r>
-      <w:r>
-        <w:t>0</w:t>
-      </w:r>
-      <w:r>
-        <w:t xml:space="preserve"> m) arrange for rapid flush of sample tubing with tee to analyzer (could be downstream of pump if needed).  </w:t>
-      </w:r>
-      <w:r>
-        <w:t xml:space="preserve">Sample inlet can be moved to different locations (small tripod) to be downwind of the source.  Could we use the old tracer profile sampling manifold tubing and pump?  </w:t>
+        <w:rPr>
+          <w:color w:val="FF0000"/>
+        </w:rPr>
+        <w:t xml:space="preserve"> WX+GPS unit. </w:t>
       </w:r>
     </w:p>
     <w:p>
@@ -112,10 +359,77 @@
       <w:r>
         <w:t xml:space="preserve"> (1 m)</w:t>
       </w:r>
-    </w:p>
-    <w:p>
+      <w:ins w:id="11" w:author="Patrick O'Keeffe" w:date="2019-01-22T11:37:00Z">
+        <w:r>
+          <w:t xml:space="preserve"> and </w:t>
+        </w:r>
+        <w:proofErr w:type="spellStart"/>
+        <w:r>
+          <w:t>Campbellsci</w:t>
+        </w:r>
+        <w:proofErr w:type="spellEnd"/>
+        <w:r>
+          <w:t xml:space="preserve"> logger</w:t>
+        </w:r>
+      </w:ins>
+    </w:p>
+    <w:p>
+      <w:pPr>
+        <w:ind w:left="720"/>
+        <w:rPr>
+          <w:color w:val="FF0000"/>
+        </w:rPr>
+      </w:pPr>
+      <w:r>
+        <w:rPr>
+          <w:color w:val="FF0000"/>
+        </w:rPr>
+        <w:t xml:space="preserve">There are several CSAT3B </w:t>
+      </w:r>
       <w:proofErr w:type="spellStart"/>
       <w:r>
+        <w:rPr>
+          <w:color w:val="FF0000"/>
+        </w:rPr>
+        <w:t>sonics</w:t>
+      </w:r>
+      <w:proofErr w:type="spellEnd"/>
+      <w:r>
+        <w:rPr>
+          <w:color w:val="FF0000"/>
+        </w:rPr>
+        <w:t xml:space="preserve"> </w:t>
+      </w:r>
+      <w:r>
+        <w:rPr>
+          <w:color w:val="FF0000"/>
+        </w:rPr>
+        <w:t>in 423 for general research that we can use. They require a Campbell logger.</w:t>
+      </w:r>
+      <w:r>
+        <w:rPr>
+          <w:color w:val="FF0000"/>
+        </w:rPr>
+        <w:t xml:space="preserve"> </w:t>
+      </w:r>
+    </w:p>
+    <w:p>
+      <w:pPr>
+        <w:ind w:left="720"/>
+        <w:rPr>
+          <w:color w:val="FF0000"/>
+        </w:rPr>
+      </w:pPr>
+      <w:r>
+        <w:rPr>
+          <w:color w:val="FF0000"/>
+        </w:rPr>
+        <w:t>I will look around for a suitable tripod.</w:t>
+      </w:r>
+    </w:p>
+    <w:p>
+      <w:proofErr w:type="spellStart"/>
+      <w:r>
         <w:t>Datalogger</w:t>
       </w:r>
       <w:proofErr w:type="spellEnd"/>
@@ -127,6 +441,181 @@
       </w:r>
     </w:p>
     <w:p>
+      <w:pPr>
+        <w:ind w:left="720"/>
+        <w:rPr>
+          <w:color w:val="FF0000"/>
+        </w:rPr>
+      </w:pPr>
+      <w:proofErr w:type="spellStart"/>
+      <w:r>
+        <w:rPr>
+          <w:color w:val="FF0000"/>
+        </w:rPr>
+        <w:t>Heping’s</w:t>
+      </w:r>
+      <w:proofErr w:type="spellEnd"/>
+      <w:r>
+        <w:rPr>
+          <w:color w:val="FF0000"/>
+        </w:rPr>
+        <w:t xml:space="preserve"> lab loaned us a CR6+Wifi unit. This is </w:t>
+      </w:r>
+      <w:r>
+        <w:rPr>
+          <w:color w:val="FF0000"/>
+        </w:rPr>
+        <w:t>our best</w:t>
+      </w:r>
+      <w:r>
+        <w:rPr>
+          <w:color w:val="FF0000"/>
+        </w:rPr>
+        <w:t xml:space="preserve"> option because we can </w:t>
+      </w:r>
+      <w:r>
+        <w:rPr>
+          <w:color w:val="FF0000"/>
+        </w:rPr>
+        <w:t>connect directly to the logger</w:t>
+      </w:r>
+      <w:r>
+        <w:rPr>
+          <w:color w:val="FF0000"/>
+        </w:rPr>
+        <w:t xml:space="preserve">’s </w:t>
+      </w:r>
+      <w:proofErr w:type="spellStart"/>
+      <w:r>
+        <w:rPr>
+          <w:color w:val="FF0000"/>
+        </w:rPr>
+        <w:t>wifi</w:t>
+      </w:r>
+      <w:proofErr w:type="spellEnd"/>
+      <w:r>
+        <w:rPr>
+          <w:color w:val="FF0000"/>
+        </w:rPr>
+        <w:t xml:space="preserve"> network</w:t>
+      </w:r>
+      <w:r>
+        <w:rPr>
+          <w:color w:val="FF0000"/>
+        </w:rPr>
+        <w:t xml:space="preserve"> with a tablet or phone and use the </w:t>
+      </w:r>
+      <w:hyperlink r:id="rId7" w:history="1">
+        <w:r>
+          <w:rPr>
+            <w:rStyle w:val="Hyperlink"/>
+          </w:rPr>
+          <w:t xml:space="preserve">mobile app </w:t>
+        </w:r>
+        <w:proofErr w:type="spellStart"/>
+        <w:r>
+          <w:rPr>
+            <w:rStyle w:val="Hyperlink"/>
+          </w:rPr>
+          <w:t>LoggerLink</w:t>
+        </w:r>
+        <w:proofErr w:type="spellEnd"/>
+      </w:hyperlink>
+      <w:r>
+        <w:rPr>
+          <w:color w:val="FF0000"/>
+        </w:rPr>
+        <w:t xml:space="preserve"> for monitoring </w:t>
+      </w:r>
+      <w:r>
+        <w:rPr>
+          <w:color w:val="FF0000"/>
+        </w:rPr>
+        <w:t>data.</w:t>
+      </w:r>
+      <w:r>
+        <w:rPr>
+          <w:color w:val="FF0000"/>
+        </w:rPr>
+        <w:t xml:space="preserve"> </w:t>
+      </w:r>
+    </w:p>
+    <w:p>
+      <w:pPr>
+        <w:ind w:left="720"/>
+        <w:rPr>
+          <w:color w:val="FF0000"/>
+        </w:rPr>
+      </w:pPr>
+      <w:r>
+        <w:rPr>
+          <w:color w:val="FF0000"/>
+        </w:rPr>
+        <w:t xml:space="preserve">The LGR also has a built-in </w:t>
+      </w:r>
+      <w:proofErr w:type="spellStart"/>
+      <w:r>
+        <w:rPr>
+          <w:color w:val="FF0000"/>
+        </w:rPr>
+        <w:t>wifi</w:t>
+      </w:r>
+      <w:proofErr w:type="spellEnd"/>
+      <w:r>
+        <w:rPr>
+          <w:color w:val="FF0000"/>
+        </w:rPr>
+        <w:t xml:space="preserve"> network and you can login to control it with a VNC viewer app. This removes the need for a computer monitor, keyboard and mouse. </w:t>
+      </w:r>
+    </w:p>
+    <w:p>
+      <w:pPr>
+        <w:ind w:left="720"/>
+        <w:rPr>
+          <w:color w:val="FF0000"/>
+        </w:rPr>
+      </w:pPr>
+      <w:r>
+        <w:rPr>
+          <w:color w:val="FF0000"/>
+        </w:rPr>
+        <w:lastRenderedPageBreak/>
+        <w:t>I routinely did both of these things during the IAQ campaign with a</w:t>
+      </w:r>
+      <w:r>
+        <w:rPr>
+          <w:color w:val="FF0000"/>
+        </w:rPr>
+        <w:t>n</w:t>
+      </w:r>
+      <w:r>
+        <w:rPr>
+          <w:color w:val="FF0000"/>
+        </w:rPr>
+        <w:t xml:space="preserve"> </w:t>
+      </w:r>
+      <w:hyperlink r:id="rId8" w:history="1">
+        <w:r>
+          <w:rPr>
+            <w:rStyle w:val="Hyperlink"/>
+          </w:rPr>
+          <w:t>8” Lenovo Tab 4</w:t>
+        </w:r>
+      </w:hyperlink>
+      <w:r>
+        <w:rPr>
+          <w:color w:val="FF0000"/>
+        </w:rPr>
+        <w:t>. They also have a 10” model</w:t>
+      </w:r>
+      <w:r>
+        <w:rPr>
+          <w:color w:val="FF0000"/>
+        </w:rPr>
+        <w:t xml:space="preserve"> for ~$150. They are pretty rugged with a glass screen protector and flip cover. </w:t>
+      </w:r>
+    </w:p>
+    <w:p>
       <w:r>
         <w:t>Power from AC on rooftop or from small generator</w:t>
       </w:r>
@@ -135,11 +624,119 @@
       </w:r>
     </w:p>
     <w:p>
+      <w:pPr>
+        <w:ind w:left="720"/>
+        <w:rPr>
+          <w:color w:val="FF0000"/>
+        </w:rPr>
+      </w:pPr>
+      <w:r>
+        <w:rPr>
+          <w:color w:val="FF0000"/>
+        </w:rPr>
+        <w:t>The Paccar roof has some GFI outlets, or run an extension cord inside. For the field the 2</w:t>
+      </w:r>
+      <w:r>
+        <w:rPr>
+          <w:color w:val="FF0000"/>
+        </w:rPr>
+        <w:t xml:space="preserve">kw Honda generator is portable – or </w:t>
+      </w:r>
+      <w:r>
+        <w:rPr>
+          <w:color w:val="FF0000"/>
+        </w:rPr>
+        <w:t xml:space="preserve">there are many car batteries in Paccar 125A. </w:t>
+      </w:r>
+      <w:bookmarkStart w:id="12" w:name="_GoBack"/>
+      <w:bookmarkEnd w:id="12"/>
+    </w:p>
+    <w:p>
+      <w:pPr>
+        <w:ind w:left="720"/>
+        <w:rPr>
+          <w:color w:val="FF0000"/>
+        </w:rPr>
+      </w:pPr>
+      <w:r>
+        <w:rPr>
+          <w:color w:val="FF0000"/>
+        </w:rPr>
+        <w:t xml:space="preserve">I estimate a full car battery could run the LGR for at least 6 hours. </w:t>
+      </w:r>
+      <w:r>
+        <w:rPr>
+          <w:color w:val="FF0000"/>
+        </w:rPr>
+        <w:t>Adding the sonic, GPS and logger doesn’t change that estimate much.</w:t>
+      </w:r>
+    </w:p>
+    <w:p>
       <w:r>
         <w:t>This should be set up for PACCAR rooftop and/or open ground-level (parking lot) test locations</w:t>
       </w:r>
     </w:p>
     <w:p>
+      <w:pPr>
+        <w:ind w:left="720"/>
+        <w:rPr>
+          <w:color w:val="FF0000"/>
+        </w:rPr>
+      </w:pPr>
+      <w:r>
+        <w:rPr>
+          <w:color w:val="FF0000"/>
+        </w:rPr>
+        <w:t xml:space="preserve">The rooftop is no problem to use. </w:t>
+      </w:r>
+      <w:r>
+        <w:rPr>
+          <w:color w:val="FF0000"/>
+        </w:rPr>
+        <w:t xml:space="preserve">Narrow, but just fine for E-W winds. Try signing up for alerts from </w:t>
+      </w:r>
+      <w:hyperlink r:id="rId9" w:history="1">
+        <w:r>
+          <w:rPr>
+            <w:rStyle w:val="Hyperlink"/>
+          </w:rPr>
+          <w:t>windy.com</w:t>
+        </w:r>
+      </w:hyperlink>
+      <w:r>
+        <w:rPr>
+          <w:color w:val="FF0000"/>
+        </w:rPr>
+        <w:t xml:space="preserve"> or similar service to track best days for experiments. </w:t>
+      </w:r>
+    </w:p>
+    <w:p>
+      <w:pPr>
+        <w:ind w:left="720"/>
+        <w:rPr>
+          <w:color w:val="FF0000"/>
+        </w:rPr>
+      </w:pPr>
+      <w:r>
+        <w:rPr>
+          <w:color w:val="FF0000"/>
+        </w:rPr>
+        <w:t>Instead of a parking lot, maybe we can use the Grimes Way Playfield across the street</w:t>
+      </w:r>
+      <w:r>
+        <w:rPr>
+          <w:color w:val="FF0000"/>
+        </w:rPr>
+        <w:t>?</w:t>
+      </w:r>
+      <w:r>
+        <w:rPr>
+          <w:color w:val="FF0000"/>
+        </w:rPr>
+        <w:t xml:space="preserve"> – I’m waiting for more info from UREC on this.</w:t>
+      </w:r>
+    </w:p>
+    <w:p>
       <w:r>
         <w:t xml:space="preserve">Note safety limit for methane is approx. 5% combustion limit.  The release rate is low enough that the atmospheric dilution reaches 5% within inches </w:t>
       </w:r>
@@ -154,19 +751,68 @@
       </w:r>
     </w:p>
     <w:p>
+      <w:pPr>
+        <w:ind w:left="720"/>
+        <w:rPr>
+          <w:color w:val="FF0000"/>
+        </w:rPr>
+      </w:pPr>
+      <w:r>
+        <w:rPr>
+          <w:color w:val="FF0000"/>
+        </w:rPr>
+        <w:t>Yes, t</w:t>
+      </w:r>
+      <w:r>
+        <w:rPr>
+          <w:color w:val="FF0000"/>
+        </w:rPr>
+        <w:t>here will be a</w:t>
+      </w:r>
+      <w:r>
+        <w:rPr>
+          <w:color w:val="FF0000"/>
+        </w:rPr>
+        <w:t xml:space="preserve"> very </w:t>
+      </w:r>
+      <w:r>
+        <w:rPr>
+          <w:color w:val="FF0000"/>
+        </w:rPr>
+        <w:t>small</w:t>
+      </w:r>
+      <w:r>
+        <w:rPr>
+          <w:color w:val="FF0000"/>
+        </w:rPr>
+        <w:t xml:space="preserve"> but unavoidable area that is above the combustion limit. I included a flash arrestor in the regulator quote. It’s a simple screw-on device with a check-valve and flame extinguisher to keep oxygen &amp; flames out of the tank. </w:t>
+      </w:r>
+    </w:p>
+    <w:p>
       <w:r>
         <w:t xml:space="preserve">We will need to measure the lag time between the sample inlet and the LGR response.  This can be done by diluting methane (multiple dilutions) in a large syringe and then injecting past the sample inlet.  Time it with a stopwatch to the first indication of response from the LGR.  </w:t>
       </w:r>
     </w:p>
     <w:p>
+      <w:pPr>
+        <w:ind w:left="720"/>
+        <w:rPr>
+          <w:color w:val="FF0000"/>
+        </w:rPr>
+      </w:pPr>
+      <w:r>
+        <w:rPr>
+          <w:color w:val="FF0000"/>
+        </w:rPr>
+        <w:t xml:space="preserve">We even have some low-quality calibration gas that can be used up for this purpose. On the order of 1-2 ppm CH4, I think. </w:t>
+      </w:r>
+    </w:p>
+    <w:p>
       <w:r>
         <w:t xml:space="preserve">Tests will be conducted during spring semester beginning as soon as possible.  </w:t>
       </w:r>
     </w:p>
-    <w:p>
-      <w:bookmarkStart w:id="0" w:name="_GoBack"/>
-      <w:bookmarkEnd w:id="0"/>
-    </w:p>
+    <w:p/>
     <w:sectPr>
       <w:pgSz w:w="12240" w:h="15840"/>
       <w:pgMar w:top="1440" w:right="1440" w:bottom="1440" w:left="1440" w:header="720" w:footer="720" w:gutter="0"/>
@@ -175,6 +821,210 @@
     </w:sectPr>
   </w:body>
 </w:document>
+</file>
+
+<file path=word/comments.xml><?xml version="1.0" encoding="utf-8"?>
+<w:comments xmlns:wpc="http://schemas.microsoft.com/office/word/2010/wordprocessingCanvas" xmlns:cx="http://schemas.microsoft.com/office/drawing/2014/chartex" xmlns:cx1="http://schemas.microsoft.com/office/drawing/2015/9/8/chartex" xmlns:mc="http://schemas.openxmlformats.org/markup-compatibility/2006" xmlns:o="urn:schemas-microsoft-com:office:office" xmlns:r="http://schemas.openxmlformats.org/officeDocument/2006/relationships" xmlns:m="http://schemas.openxmlformats.org/officeDocument/2006/math" xmlns:v="urn:schemas-microsoft-com:vml" xmlns:wp14="http://schemas.microsoft.com/office/word/2010/wordprocessingDrawing" xmlns:wp="http://schemas.openxmlformats.org/drawingml/2006/wordprocessingDrawing" xmlns:w10="urn:schemas-microsoft-com:office:word" xmlns:w="http://schemas.openxmlformats.org/wordprocessingml/2006/main" xmlns:w14="http://schemas.microsoft.com/office/word/2010/wordml" xmlns:w15="http://schemas.microsoft.com/office/word/2012/wordml" xmlns:w16se="http://schemas.microsoft.com/office/word/2015/wordml/symex" xmlns:wpg="http://schemas.microsoft.com/office/word/2010/wordprocessingGroup" xmlns:wpi="http://schemas.microsoft.com/office/word/2010/wordprocessingInk" xmlns:wne="http://schemas.microsoft.com/office/word/2006/wordml" xmlns:wps="http://schemas.microsoft.com/office/word/2010/wordprocessingShape" mc:Ignorable="w14 w15 w16se wp14">
+  <w:comment w:id="1" w:author="Patrick O'Keeffe" w:date="2019-01-24T13:46:00Z" w:initials="PO">
+    <w:p>
+      <w:pPr>
+        <w:pStyle w:val="CommentText"/>
+      </w:pPr>
+      <w:r>
+        <w:rPr>
+          <w:rStyle w:val="CommentReference"/>
+        </w:rPr>
+        <w:annotationRef/>
+      </w:r>
+      <w:r>
+        <w:t>Possible using the</w:t>
+      </w:r>
+      <w:r>
+        <w:t xml:space="preserve"> Campbell logger </w:t>
+      </w:r>
+      <w:r>
+        <w:t>–</w:t>
+      </w:r>
+      <w:r>
+        <w:t xml:space="preserve"> </w:t>
+      </w:r>
+      <w:r>
+        <w:t xml:space="preserve">though </w:t>
+      </w:r>
+      <w:r>
+        <w:t xml:space="preserve">LGR </w:t>
+      </w:r>
+      <w:r>
+        <w:t xml:space="preserve">is oversampled, it </w:t>
+      </w:r>
+      <w:r>
+        <w:t xml:space="preserve">only acquires </w:t>
+      </w:r>
+      <w:r>
+        <w:t>at 1Hz</w:t>
+      </w:r>
+      <w:r>
+        <w:t xml:space="preserve">. </w:t>
+      </w:r>
+    </w:p>
+  </w:comment>
+  <w:comment w:id="2" w:author="Patrick O'Keeffe" w:date="2019-01-24T15:13:00Z" w:initials="PO">
+    <w:p>
+      <w:pPr>
+        <w:pStyle w:val="CommentText"/>
+      </w:pPr>
+      <w:r>
+        <w:t xml:space="preserve">University Stores </w:t>
+      </w:r>
+      <w:r>
+        <w:rPr>
+          <w:rStyle w:val="CommentReference"/>
+        </w:rPr>
+        <w:annotationRef/>
+      </w:r>
+      <w:r>
+        <w:t xml:space="preserve">quoted us for 3 bottles of 99% CH4 and 1 regulator w/ safety device at $1560. </w:t>
+      </w:r>
+      <w:r>
+        <w:t xml:space="preserve">Bottles are $198+s/h. </w:t>
+      </w:r>
+    </w:p>
+  </w:comment>
+  <w:comment w:id="8" w:author="Patrick O'Keeffe" w:date="2019-01-24T14:29:00Z" w:initials="PO">
+    <w:p>
+      <w:pPr>
+        <w:pStyle w:val="CommentText"/>
+      </w:pPr>
+      <w:r>
+        <w:rPr>
+          <w:rStyle w:val="CommentReference"/>
+        </w:rPr>
+        <w:annotationRef/>
+      </w:r>
+      <w:r>
+        <w:rPr>
+          <w:rStyle w:val="CommentReference"/>
+        </w:rPr>
+        <w:t xml:space="preserve">120V </w:t>
+      </w:r>
+      <w:proofErr w:type="spellStart"/>
+      <w:r>
+        <w:rPr>
+          <w:rStyle w:val="CommentReference"/>
+        </w:rPr>
+        <w:t>Gast</w:t>
+      </w:r>
+      <w:proofErr w:type="spellEnd"/>
+      <w:r>
+        <w:rPr>
+          <w:rStyle w:val="CommentReference"/>
+        </w:rPr>
+        <w:t xml:space="preserve"> pump</w:t>
+      </w:r>
+      <w:r>
+        <w:rPr>
+          <w:rStyle w:val="CommentReference"/>
+        </w:rPr>
+        <w:t xml:space="preserve"> with adjustable rotameter, from IAQ rack</w:t>
+      </w:r>
+      <w:r>
+        <w:rPr>
+          <w:rStyle w:val="CommentReference"/>
+        </w:rPr>
+        <w:t>?</w:t>
+      </w:r>
+    </w:p>
+  </w:comment>
+  <w:comment w:id="9" w:author="Patrick O'Keeffe" w:date="2019-01-24T14:24:00Z" w:initials="PO">
+    <w:p>
+      <w:pPr>
+        <w:pStyle w:val="CommentText"/>
+      </w:pPr>
+      <w:r>
+        <w:rPr>
+          <w:rStyle w:val="CommentReference"/>
+        </w:rPr>
+        <w:annotationRef/>
+      </w:r>
+      <w:r>
+        <w:t xml:space="preserve">Probably need 3/8” OD minimum or pressure drop will be too high. We have an intact 50’ roll from IAQ and another piece closer to 30’. </w:t>
+      </w:r>
+    </w:p>
+    <w:p>
+      <w:pPr>
+        <w:pStyle w:val="CommentText"/>
+      </w:pPr>
+    </w:p>
+    <w:p>
+      <w:pPr>
+        <w:pStyle w:val="CommentText"/>
+      </w:pPr>
+      <w:r>
+        <w:t xml:space="preserve">I can check around to see if we have more 3/8” or </w:t>
+      </w:r>
+      <w:r>
+        <w:t>30 meter of</w:t>
+      </w:r>
+      <w:r>
+        <w:t xml:space="preserve"> ½”. </w:t>
+      </w:r>
+    </w:p>
+  </w:comment>
+  <w:comment w:id="10" w:author="Patrick O'Keeffe" w:date="2019-01-22T11:39:00Z" w:initials="PO">
+    <w:p>
+      <w:pPr>
+        <w:pStyle w:val="CommentText"/>
+      </w:pPr>
+      <w:r>
+        <w:t xml:space="preserve">No, </w:t>
+      </w:r>
+      <w:r>
+        <w:rPr>
+          <w:rStyle w:val="CommentReference"/>
+        </w:rPr>
+        <w:annotationRef/>
+      </w:r>
+      <w:r>
+        <w:t xml:space="preserve">I don’t think the control system is working. Mice damaged the computer </w:t>
+      </w:r>
+      <w:proofErr w:type="gramStart"/>
+      <w:r>
+        <w:t xml:space="preserve">when </w:t>
+      </w:r>
+      <w:r>
+        <w:t xml:space="preserve"> it</w:t>
+      </w:r>
+      <w:proofErr w:type="gramEnd"/>
+      <w:r>
+        <w:t xml:space="preserve"> </w:t>
+      </w:r>
+      <w:r>
+        <w:t xml:space="preserve">was </w:t>
+      </w:r>
+      <w:r>
+        <w:t>left in the orchard.</w:t>
+      </w:r>
+    </w:p>
+  </w:comment>
+</w:comments>
+</file>
+
+<file path=word/commentsExtended.xml><?xml version="1.0" encoding="utf-8"?>
+<w15:commentsEx xmlns:wpc="http://schemas.microsoft.com/office/word/2010/wordprocessingCanvas" xmlns:cx="http://schemas.microsoft.com/office/drawing/2014/chartex" xmlns:cx1="http://schemas.microsoft.com/office/drawing/2015/9/8/chartex" xmlns:mc="http://schemas.openxmlformats.org/markup-compatibility/2006" xmlns:o="urn:schemas-microsoft-com:office:office" xmlns:r="http://schemas.openxmlformats.org/officeDocument/2006/relationships" xmlns:m="http://schemas.openxmlformats.org/officeDocument/2006/math" xmlns:v="urn:schemas-microsoft-com:vml" xmlns:wp14="http://schemas.microsoft.com/office/word/2010/wordprocessingDrawing" xmlns:wp="http://schemas.openxmlformats.org/drawingml/2006/wordprocessingDrawing" xmlns:w10="urn:schemas-microsoft-com:office:word" xmlns:w="http://schemas.openxmlformats.org/wordprocessingml/2006/main" xmlns:w14="http://schemas.microsoft.com/office/word/2010/wordml" xmlns:w15="http://schemas.microsoft.com/office/word/2012/wordml" xmlns:w16se="http://schemas.microsoft.com/office/word/2015/wordml/symex" xmlns:wpg="http://schemas.microsoft.com/office/word/2010/wordprocessingGroup" xmlns:wpi="http://schemas.microsoft.com/office/word/2010/wordprocessingInk" xmlns:wne="http://schemas.microsoft.com/office/word/2006/wordml" xmlns:wps="http://schemas.microsoft.com/office/word/2010/wordprocessingShape" mc:Ignorable="w14 w15 w16se wp14">
+  <w15:commentEx w15:paraId="2DEA1D3E" w15:done="0"/>
+  <w15:commentEx w15:paraId="09709AEF" w15:done="0"/>
+  <w15:commentEx w15:paraId="3FF47A46" w15:done="0"/>
+  <w15:commentEx w15:paraId="5EA34DD9" w15:done="0"/>
+  <w15:commentEx w15:paraId="39EE751E" w15:done="0"/>
+</w15:commentsEx>
+</file>
+
+<file path=word/people.xml><?xml version="1.0" encoding="utf-8"?>
+<w15:people xmlns:wpc="http://schemas.microsoft.com/office/word/2010/wordprocessingCanvas" xmlns:cx="http://schemas.microsoft.com/office/drawing/2014/chartex" xmlns:cx1="http://schemas.microsoft.com/office/drawing/2015/9/8/chartex" xmlns:mc="http://schemas.openxmlformats.org/markup-compatibility/2006" xmlns:o="urn:schemas-microsoft-com:office:office" xmlns:r="http://schemas.openxmlformats.org/officeDocument/2006/relationships" xmlns:m="http://schemas.openxmlformats.org/officeDocument/2006/math" xmlns:v="urn:schemas-microsoft-com:vml" xmlns:wp14="http://schemas.microsoft.com/office/word/2010/wordprocessingDrawing" xmlns:wp="http://schemas.openxmlformats.org/drawingml/2006/wordprocessingDrawing" xmlns:w10="urn:schemas-microsoft-com:office:word" xmlns:w="http://schemas.openxmlformats.org/wordprocessingml/2006/main" xmlns:w14="http://schemas.microsoft.com/office/word/2010/wordml" xmlns:w15="http://schemas.microsoft.com/office/word/2012/wordml" xmlns:w16se="http://schemas.microsoft.com/office/word/2015/wordml/symex" xmlns:wpg="http://schemas.microsoft.com/office/word/2010/wordprocessingGroup" xmlns:wpi="http://schemas.microsoft.com/office/word/2010/wordprocessingInk" xmlns:wne="http://schemas.microsoft.com/office/word/2006/wordml" xmlns:wps="http://schemas.microsoft.com/office/word/2010/wordprocessingShape" mc:Ignorable="w14 w15 w16se wp14">
+  <w15:person w15:author="Patrick O'Keeffe">
+    <w15:presenceInfo w15:providerId="None" w15:userId="Patrick O'Keeffe"/>
+  </w15:person>
+</w15:people>
 </file>
 
 <file path=word/styles.xml><?xml version="1.0" encoding="utf-8"?>
@@ -628,6 +1478,85 @@
       <w:szCs w:val="18"/>
     </w:rPr>
   </w:style>
+  <w:style w:type="character" w:styleId="CommentReference">
+    <w:name w:val="annotation reference"/>
+    <w:basedOn w:val="DefaultParagraphFont"/>
+    <w:uiPriority w:val="99"/>
+    <w:semiHidden/>
+    <w:unhideWhenUsed/>
+    <w:rsid w:val="004F0D84"/>
+    <w:rPr>
+      <w:sz w:val="16"/>
+      <w:szCs w:val="16"/>
+    </w:rPr>
+  </w:style>
+  <w:style w:type="paragraph" w:styleId="CommentText">
+    <w:name w:val="annotation text"/>
+    <w:basedOn w:val="Normal"/>
+    <w:link w:val="CommentTextChar"/>
+    <w:uiPriority w:val="99"/>
+    <w:semiHidden/>
+    <w:unhideWhenUsed/>
+    <w:rsid w:val="004F0D84"/>
+    <w:pPr>
+      <w:spacing w:line="240" w:lineRule="auto"/>
+    </w:pPr>
+    <w:rPr>
+      <w:sz w:val="20"/>
+      <w:szCs w:val="20"/>
+    </w:rPr>
+  </w:style>
+  <w:style w:type="character" w:customStyle="1" w:styleId="CommentTextChar">
+    <w:name w:val="Comment Text Char"/>
+    <w:basedOn w:val="DefaultParagraphFont"/>
+    <w:link w:val="CommentText"/>
+    <w:uiPriority w:val="99"/>
+    <w:semiHidden/>
+    <w:rsid w:val="004F0D84"/>
+    <w:rPr>
+      <w:sz w:val="20"/>
+      <w:szCs w:val="20"/>
+    </w:rPr>
+  </w:style>
+  <w:style w:type="paragraph" w:styleId="CommentSubject">
+    <w:name w:val="annotation subject"/>
+    <w:basedOn w:val="CommentText"/>
+    <w:next w:val="CommentText"/>
+    <w:link w:val="CommentSubjectChar"/>
+    <w:uiPriority w:val="99"/>
+    <w:semiHidden/>
+    <w:unhideWhenUsed/>
+    <w:rsid w:val="004F0D84"/>
+    <w:rPr>
+      <w:b/>
+      <w:bCs/>
+    </w:rPr>
+  </w:style>
+  <w:style w:type="character" w:customStyle="1" w:styleId="CommentSubjectChar">
+    <w:name w:val="Comment Subject Char"/>
+    <w:basedOn w:val="CommentTextChar"/>
+    <w:link w:val="CommentSubject"/>
+    <w:uiPriority w:val="99"/>
+    <w:semiHidden/>
+    <w:rsid w:val="004F0D84"/>
+    <w:rPr>
+      <w:b/>
+      <w:bCs/>
+      <w:sz w:val="20"/>
+      <w:szCs w:val="20"/>
+    </w:rPr>
+  </w:style>
+  <w:style w:type="character" w:styleId="Hyperlink">
+    <w:name w:val="Hyperlink"/>
+    <w:basedOn w:val="DefaultParagraphFont"/>
+    <w:uiPriority w:val="99"/>
+    <w:unhideWhenUsed/>
+    <w:rsid w:val="008557DD"/>
+    <w:rPr>
+      <w:color w:val="0563C1" w:themeColor="hyperlink"/>
+      <w:u w:val="single"/>
+    </w:rPr>
+  </w:style>
 </w:styles>
 </file>
 
@@ -890,4 +1819,16 @@
     </a:ext>
   </a:extLst>
 </a:theme>
+</file>
+
+<file path=customXml/item1.xml><?xml version="1.0" encoding="utf-8"?>
+<b:Sources xmlns:b="http://schemas.openxmlformats.org/officeDocument/2006/bibliography" xmlns="http://schemas.openxmlformats.org/officeDocument/2006/bibliography" SelectedStyle="\APASixthEditionOfficeOnline.xsl" StyleName="APA" Version="6"/>
+</file>
+
+<file path=customXml/itemProps1.xml><?xml version="1.0" encoding="utf-8"?>
+<ds:datastoreItem xmlns:ds="http://schemas.openxmlformats.org/officeDocument/2006/customXml" ds:itemID="{6E868147-C044-49DC-B5BC-00D7BCA4F27A}">
+  <ds:schemaRefs>
+    <ds:schemaRef ds:uri="http://schemas.openxmlformats.org/officeDocument/2006/bibliography"/>
+  </ds:schemaRefs>
+</ds:datastoreItem>
 </file>
</xml_diff>